<commit_message>
update to create report for range determination
</commit_message>
<xml_diff>
--- a/output/check_lab_ranges-2024-05-23.docx
+++ b/output/check_lab_ranges-2024-05-23.docx
@@ -67,7 +67,7 @@
         <w:pStyle w:val="Date"/>
       </w:pPr>
       <w:r>
-        <w:t xml:space="preserve">2024-05-23</w:t>
+        <w:t xml:space="preserve">2024-05-30</w:t>
       </w:r>
     </w:p>
     <w:sdt>
@@ -129,7 +129,7 @@
       </w:r>
     </w:p>
     <w:bookmarkEnd w:id="20"/>
-    <w:bookmarkStart w:id="22" w:name="variables"/>
+    <w:bookmarkStart w:id="73" w:name="variables"/>
     <w:p>
       <w:pPr>
         <w:pStyle w:val="Heading1"/>
@@ -840,12 +840,2119 @@
         <w:pStyle w:val="BodyText"/>
       </w:pPr>
       <w:r>
-        <w:t xml:space="preserve">Setting a lower bound of range check to be 10% means we will see 695 observations in the report, which accounts for 10.1252914% of the observations.</w:t>
+        <w:t xml:space="preserve">Setting a lower bound of range check to be 10% means we will see 695 observations in the report, which accounts for 10.13% of the observations.</w:t>
       </w:r>
     </w:p>
     <w:bookmarkEnd w:id="21"/>
+    <w:bookmarkStart w:id="22" w:name="summary-of-other-variables"/>
+    <w:p>
+      <w:pPr>
+        <w:pStyle w:val="Heading2"/>
+      </w:pPr>
+      <w:r>
+        <w:t xml:space="preserve">Summary of other variables</w:t>
+      </w:r>
+    </w:p>
+    <w:tbl>
+      <w:tblPr>
+        <w:tblStyle w:val="Table"/>
+        <w:tblW w:type="pct" w:w="5000"/>
+        <w:tblLook w:firstRow="1" w:lastRow="0" w:firstColumn="0" w:lastColumn="0" w:noHBand="0" w:noVBand="0" w:val="0020"/>
+        <w:jc w:val="start"/>
+      </w:tblPr>
+      <w:tblGrid>
+        <w:gridCol w:w="2236"/>
+        <w:gridCol w:w="1584"/>
+        <w:gridCol w:w="838"/>
+        <w:gridCol w:w="1770"/>
+        <w:gridCol w:w="1490"/>
+      </w:tblGrid>
+      <w:tr>
+        <w:trPr>
+          <w:tblHeader w:val="true"/>
+        </w:trPr>
+        <w:tc>
+          <w:tcPr/>
+          <w:p>
+            <w:pPr>
+              <w:pStyle w:val="Compact"/>
+              <w:jc w:val="left"/>
+            </w:pPr>
+            <w:r>
+              <w:t xml:space="preserve">eventtypedesc</w:t>
+            </w:r>
+          </w:p>
+        </w:tc>
+        <w:tc>
+          <w:tcPr/>
+          <w:p>
+            <w:pPr>
+              <w:pStyle w:val="Compact"/>
+              <w:jc w:val="left"/>
+            </w:pPr>
+            <w:r>
+              <w:t xml:space="preserve">event_type_dec</w:t>
+            </w:r>
+          </w:p>
+        </w:tc>
+        <w:tc>
+          <w:tcPr/>
+          <w:p>
+            <w:pPr>
+              <w:pStyle w:val="Compact"/>
+              <w:jc w:val="right"/>
+            </w:pPr>
+            <w:r>
+              <w:t xml:space="preserve">failures</w:t>
+            </w:r>
+          </w:p>
+        </w:tc>
+        <w:tc>
+          <w:tcPr/>
+          <w:p>
+            <w:pPr>
+              <w:pStyle w:val="Compact"/>
+              <w:jc w:val="right"/>
+            </w:pPr>
+            <w:r>
+              <w:t xml:space="preserve">total_observations</w:t>
+            </w:r>
+          </w:p>
+        </w:tc>
+        <w:tc>
+          <w:tcPr/>
+          <w:p>
+            <w:pPr>
+              <w:pStyle w:val="Compact"/>
+              <w:jc w:val="left"/>
+            </w:pPr>
+            <w:r>
+              <w:t xml:space="preserve">percent_failure</w:t>
+            </w:r>
+          </w:p>
+        </w:tc>
+      </w:tr>
+      <w:tr>
+        <w:tc>
+          <w:tcPr/>
+          <w:p>
+            <w:pPr>
+              <w:pStyle w:val="Compact"/>
+              <w:jc w:val="left"/>
+            </w:pPr>
+            <w:r>
+              <w:t xml:space="preserve">25-OH Vitamin D</w:t>
+            </w:r>
+          </w:p>
+        </w:tc>
+        <w:tc>
+          <w:tcPr/>
+          <w:p>
+            <w:pPr>
+              <w:pStyle w:val="Compact"/>
+              <w:jc w:val="left"/>
+            </w:pPr>
+            <w:r>
+              <w:t xml:space="preserve">NA</w:t>
+            </w:r>
+          </w:p>
+        </w:tc>
+        <w:tc>
+          <w:tcPr/>
+          <w:p>
+            <w:pPr>
+              <w:pStyle w:val="Compact"/>
+              <w:jc w:val="right"/>
+            </w:pPr>
+            <w:r>
+              <w:t xml:space="preserve">565</w:t>
+            </w:r>
+          </w:p>
+        </w:tc>
+        <w:tc>
+          <w:tcPr/>
+          <w:p>
+            <w:pPr>
+              <w:pStyle w:val="Compact"/>
+              <w:jc w:val="right"/>
+            </w:pPr>
+            <w:r>
+              <w:t xml:space="preserve">4443</w:t>
+            </w:r>
+          </w:p>
+        </w:tc>
+        <w:tc>
+          <w:tcPr/>
+          <w:p>
+            <w:pPr>
+              <w:pStyle w:val="Compact"/>
+              <w:jc w:val="left"/>
+            </w:pPr>
+            <w:r>
+              <w:t xml:space="preserve">12.7%</w:t>
+            </w:r>
+          </w:p>
+        </w:tc>
+      </w:tr>
+      <w:tr>
+        <w:tc>
+          <w:tcPr/>
+          <w:p>
+            <w:pPr>
+              <w:pStyle w:val="Compact"/>
+              <w:jc w:val="left"/>
+            </w:pPr>
+            <w:r>
+              <w:t xml:space="preserve">Anti-JCV Antibody Index</w:t>
+            </w:r>
+          </w:p>
+        </w:tc>
+        <w:tc>
+          <w:tcPr/>
+          <w:p>
+            <w:pPr>
+              <w:pStyle w:val="Compact"/>
+              <w:jc w:val="left"/>
+            </w:pPr>
+            <w:r>
+              <w:t xml:space="preserve">NA</w:t>
+            </w:r>
+          </w:p>
+        </w:tc>
+        <w:tc>
+          <w:tcPr/>
+          <w:p>
+            <w:pPr>
+              <w:pStyle w:val="Compact"/>
+              <w:jc w:val="right"/>
+            </w:pPr>
+            <w:r>
+              <w:t xml:space="preserve">800</w:t>
+            </w:r>
+          </w:p>
+        </w:tc>
+        <w:tc>
+          <w:tcPr/>
+          <w:p>
+            <w:pPr>
+              <w:pStyle w:val="Compact"/>
+              <w:jc w:val="right"/>
+            </w:pPr>
+            <w:r>
+              <w:t xml:space="preserve">2806</w:t>
+            </w:r>
+          </w:p>
+        </w:tc>
+        <w:tc>
+          <w:tcPr/>
+          <w:p>
+            <w:pPr>
+              <w:pStyle w:val="Compact"/>
+              <w:jc w:val="left"/>
+            </w:pPr>
+            <w:r>
+              <w:t xml:space="preserve">28.5%</w:t>
+            </w:r>
+          </w:p>
+        </w:tc>
+      </w:tr>
+      <w:tr>
+        <w:tc>
+          <w:tcPr/>
+          <w:p>
+            <w:pPr>
+              <w:pStyle w:val="Compact"/>
+              <w:jc w:val="left"/>
+            </w:pPr>
+            <w:r>
+              <w:t xml:space="preserve">Hematology</w:t>
+            </w:r>
+          </w:p>
+        </w:tc>
+        <w:tc>
+          <w:tcPr/>
+          <w:p>
+            <w:pPr>
+              <w:pStyle w:val="Compact"/>
+              <w:jc w:val="left"/>
+            </w:pPr>
+            <w:r>
+              <w:t xml:space="preserve">HCT</w:t>
+            </w:r>
+          </w:p>
+        </w:tc>
+        <w:tc>
+          <w:tcPr/>
+          <w:p>
+            <w:pPr>
+              <w:pStyle w:val="Compact"/>
+              <w:jc w:val="right"/>
+            </w:pPr>
+            <w:r>
+              <w:t xml:space="preserve">59</w:t>
+            </w:r>
+          </w:p>
+        </w:tc>
+        <w:tc>
+          <w:tcPr/>
+          <w:p>
+            <w:pPr>
+              <w:pStyle w:val="Compact"/>
+              <w:jc w:val="right"/>
+            </w:pPr>
+            <w:r>
+              <w:t xml:space="preserve">7064</w:t>
+            </w:r>
+          </w:p>
+        </w:tc>
+        <w:tc>
+          <w:tcPr/>
+          <w:p>
+            <w:pPr>
+              <w:pStyle w:val="Compact"/>
+              <w:jc w:val="left"/>
+            </w:pPr>
+            <w:r>
+              <w:t xml:space="preserve">0.8%</w:t>
+            </w:r>
+          </w:p>
+        </w:tc>
+      </w:tr>
+      <w:tr>
+        <w:tc>
+          <w:tcPr/>
+          <w:p>
+            <w:pPr>
+              <w:pStyle w:val="Compact"/>
+              <w:jc w:val="left"/>
+            </w:pPr>
+            <w:r>
+              <w:t xml:space="preserve">Hematology</w:t>
+            </w:r>
+          </w:p>
+        </w:tc>
+        <w:tc>
+          <w:tcPr/>
+          <w:p>
+            <w:pPr>
+              <w:pStyle w:val="Compact"/>
+              <w:jc w:val="left"/>
+            </w:pPr>
+            <w:r>
+              <w:t xml:space="preserve">HGB</w:t>
+            </w:r>
+          </w:p>
+        </w:tc>
+        <w:tc>
+          <w:tcPr/>
+          <w:p>
+            <w:pPr>
+              <w:pStyle w:val="Compact"/>
+              <w:jc w:val="right"/>
+            </w:pPr>
+            <w:r>
+              <w:t xml:space="preserve">68</w:t>
+            </w:r>
+          </w:p>
+        </w:tc>
+        <w:tc>
+          <w:tcPr/>
+          <w:p>
+            <w:pPr>
+              <w:pStyle w:val="Compact"/>
+              <w:jc w:val="right"/>
+            </w:pPr>
+            <w:r>
+              <w:t xml:space="preserve">7077</w:t>
+            </w:r>
+          </w:p>
+        </w:tc>
+        <w:tc>
+          <w:tcPr/>
+          <w:p>
+            <w:pPr>
+              <w:pStyle w:val="Compact"/>
+              <w:jc w:val="left"/>
+            </w:pPr>
+            <w:r>
+              <w:t xml:space="preserve">1%</w:t>
+            </w:r>
+          </w:p>
+        </w:tc>
+      </w:tr>
+      <w:tr>
+        <w:tc>
+          <w:tcPr/>
+          <w:p>
+            <w:pPr>
+              <w:pStyle w:val="Compact"/>
+              <w:jc w:val="left"/>
+            </w:pPr>
+            <w:r>
+              <w:t xml:space="preserve">Hematology</w:t>
+            </w:r>
+          </w:p>
+        </w:tc>
+        <w:tc>
+          <w:tcPr/>
+          <w:p>
+            <w:pPr>
+              <w:pStyle w:val="Compact"/>
+              <w:jc w:val="left"/>
+            </w:pPr>
+            <w:r>
+              <w:t xml:space="preserve">Lymphocytes</w:t>
+            </w:r>
+          </w:p>
+        </w:tc>
+        <w:tc>
+          <w:tcPr/>
+          <w:p>
+            <w:pPr>
+              <w:pStyle w:val="Compact"/>
+              <w:jc w:val="right"/>
+            </w:pPr>
+            <w:r>
+              <w:t xml:space="preserve">737</w:t>
+            </w:r>
+          </w:p>
+        </w:tc>
+        <w:tc>
+          <w:tcPr/>
+          <w:p>
+            <w:pPr>
+              <w:pStyle w:val="Compact"/>
+              <w:jc w:val="right"/>
+            </w:pPr>
+            <w:r>
+              <w:t xml:space="preserve">6864</w:t>
+            </w:r>
+          </w:p>
+        </w:tc>
+        <w:tc>
+          <w:tcPr/>
+          <w:p>
+            <w:pPr>
+              <w:pStyle w:val="Compact"/>
+              <w:jc w:val="left"/>
+            </w:pPr>
+            <w:r>
+              <w:t xml:space="preserve">10.7%</w:t>
+            </w:r>
+          </w:p>
+        </w:tc>
+      </w:tr>
+      <w:tr>
+        <w:tc>
+          <w:tcPr/>
+          <w:p>
+            <w:pPr>
+              <w:pStyle w:val="Compact"/>
+              <w:jc w:val="left"/>
+            </w:pPr>
+            <w:r>
+              <w:t xml:space="preserve">Hematology</w:t>
+            </w:r>
+          </w:p>
+        </w:tc>
+        <w:tc>
+          <w:tcPr/>
+          <w:p>
+            <w:pPr>
+              <w:pStyle w:val="Compact"/>
+              <w:jc w:val="left"/>
+            </w:pPr>
+            <w:r>
+              <w:t xml:space="preserve">MCV</w:t>
+            </w:r>
+          </w:p>
+        </w:tc>
+        <w:tc>
+          <w:tcPr/>
+          <w:p>
+            <w:pPr>
+              <w:pStyle w:val="Compact"/>
+              <w:jc w:val="right"/>
+            </w:pPr>
+            <w:r>
+              <w:t xml:space="preserve">38</w:t>
+            </w:r>
+          </w:p>
+        </w:tc>
+        <w:tc>
+          <w:tcPr/>
+          <w:p>
+            <w:pPr>
+              <w:pStyle w:val="Compact"/>
+              <w:jc w:val="right"/>
+            </w:pPr>
+            <w:r>
+              <w:t xml:space="preserve">7009</w:t>
+            </w:r>
+          </w:p>
+        </w:tc>
+        <w:tc>
+          <w:tcPr/>
+          <w:p>
+            <w:pPr>
+              <w:pStyle w:val="Compact"/>
+              <w:jc w:val="left"/>
+            </w:pPr>
+            <w:r>
+              <w:t xml:space="preserve">0.5%</w:t>
+            </w:r>
+          </w:p>
+        </w:tc>
+      </w:tr>
+      <w:tr>
+        <w:tc>
+          <w:tcPr/>
+          <w:p>
+            <w:pPr>
+              <w:pStyle w:val="Compact"/>
+              <w:jc w:val="left"/>
+            </w:pPr>
+            <w:r>
+              <w:t xml:space="preserve">Hematology</w:t>
+            </w:r>
+          </w:p>
+        </w:tc>
+        <w:tc>
+          <w:tcPr/>
+          <w:p>
+            <w:pPr>
+              <w:pStyle w:val="Compact"/>
+              <w:jc w:val="left"/>
+            </w:pPr>
+            <w:r>
+              <w:t xml:space="preserve">Neutrophils</w:t>
+            </w:r>
+          </w:p>
+        </w:tc>
+        <w:tc>
+          <w:tcPr/>
+          <w:p>
+            <w:pPr>
+              <w:pStyle w:val="Compact"/>
+              <w:jc w:val="right"/>
+            </w:pPr>
+            <w:r>
+              <w:t xml:space="preserve">907</w:t>
+            </w:r>
+          </w:p>
+        </w:tc>
+        <w:tc>
+          <w:tcPr/>
+          <w:p>
+            <w:pPr>
+              <w:pStyle w:val="Compact"/>
+              <w:jc w:val="right"/>
+            </w:pPr>
+            <w:r>
+              <w:t xml:space="preserve">6702</w:t>
+            </w:r>
+          </w:p>
+        </w:tc>
+        <w:tc>
+          <w:tcPr/>
+          <w:p>
+            <w:pPr>
+              <w:pStyle w:val="Compact"/>
+              <w:jc w:val="left"/>
+            </w:pPr>
+            <w:r>
+              <w:t xml:space="preserve">13.5%</w:t>
+            </w:r>
+          </w:p>
+        </w:tc>
+      </w:tr>
+      <w:tr>
+        <w:tc>
+          <w:tcPr/>
+          <w:p>
+            <w:pPr>
+              <w:pStyle w:val="Compact"/>
+              <w:jc w:val="left"/>
+            </w:pPr>
+            <w:r>
+              <w:t xml:space="preserve">Hematology</w:t>
+            </w:r>
+          </w:p>
+        </w:tc>
+        <w:tc>
+          <w:tcPr/>
+          <w:p>
+            <w:pPr>
+              <w:pStyle w:val="Compact"/>
+              <w:jc w:val="left"/>
+            </w:pPr>
+            <w:r>
+              <w:t xml:space="preserve">Platelets</w:t>
+            </w:r>
+          </w:p>
+        </w:tc>
+        <w:tc>
+          <w:tcPr/>
+          <w:p>
+            <w:pPr>
+              <w:pStyle w:val="Compact"/>
+              <w:jc w:val="right"/>
+            </w:pPr>
+            <w:r>
+              <w:t xml:space="preserve">267</w:t>
+            </w:r>
+          </w:p>
+        </w:tc>
+        <w:tc>
+          <w:tcPr/>
+          <w:p>
+            <w:pPr>
+              <w:pStyle w:val="Compact"/>
+              <w:jc w:val="right"/>
+            </w:pPr>
+            <w:r>
+              <w:t xml:space="preserve">7022</w:t>
+            </w:r>
+          </w:p>
+        </w:tc>
+        <w:tc>
+          <w:tcPr/>
+          <w:p>
+            <w:pPr>
+              <w:pStyle w:val="Compact"/>
+              <w:jc w:val="left"/>
+            </w:pPr>
+            <w:r>
+              <w:t xml:space="preserve">3.8%</w:t>
+            </w:r>
+          </w:p>
+        </w:tc>
+      </w:tr>
+      <w:tr>
+        <w:tc>
+          <w:tcPr/>
+          <w:p>
+            <w:pPr>
+              <w:pStyle w:val="Compact"/>
+              <w:jc w:val="left"/>
+            </w:pPr>
+            <w:r>
+              <w:t xml:space="preserve">Hematology</w:t>
+            </w:r>
+          </w:p>
+        </w:tc>
+        <w:tc>
+          <w:tcPr/>
+          <w:p>
+            <w:pPr>
+              <w:pStyle w:val="Compact"/>
+              <w:jc w:val="left"/>
+            </w:pPr>
+            <w:r>
+              <w:t xml:space="preserve">WBC</w:t>
+            </w:r>
+          </w:p>
+        </w:tc>
+        <w:tc>
+          <w:tcPr/>
+          <w:p>
+            <w:pPr>
+              <w:pStyle w:val="Compact"/>
+              <w:jc w:val="right"/>
+            </w:pPr>
+            <w:r>
+              <w:t xml:space="preserve">40</w:t>
+            </w:r>
+          </w:p>
+        </w:tc>
+        <w:tc>
+          <w:tcPr/>
+          <w:p>
+            <w:pPr>
+              <w:pStyle w:val="Compact"/>
+              <w:jc w:val="right"/>
+            </w:pPr>
+            <w:r>
+              <w:t xml:space="preserve">7090</w:t>
+            </w:r>
+          </w:p>
+        </w:tc>
+        <w:tc>
+          <w:tcPr/>
+          <w:p>
+            <w:pPr>
+              <w:pStyle w:val="Compact"/>
+              <w:jc w:val="left"/>
+            </w:pPr>
+            <w:r>
+              <w:t xml:space="preserve">0.6%</w:t>
+            </w:r>
+          </w:p>
+        </w:tc>
+      </w:tr>
+      <w:tr>
+        <w:tc>
+          <w:tcPr/>
+          <w:p>
+            <w:pPr>
+              <w:pStyle w:val="Compact"/>
+              <w:jc w:val="left"/>
+            </w:pPr>
+            <w:r>
+              <w:t xml:space="preserve">LFT Results</w:t>
+            </w:r>
+          </w:p>
+        </w:tc>
+        <w:tc>
+          <w:tcPr/>
+          <w:p>
+            <w:pPr>
+              <w:pStyle w:val="Compact"/>
+              <w:jc w:val="left"/>
+            </w:pPr>
+            <w:r>
+              <w:t xml:space="preserve">ALP</w:t>
+            </w:r>
+          </w:p>
+        </w:tc>
+        <w:tc>
+          <w:tcPr/>
+          <w:p>
+            <w:pPr>
+              <w:pStyle w:val="Compact"/>
+              <w:jc w:val="right"/>
+            </w:pPr>
+            <w:r>
+              <w:t xml:space="preserve">31</w:t>
+            </w:r>
+          </w:p>
+        </w:tc>
+        <w:tc>
+          <w:tcPr/>
+          <w:p>
+            <w:pPr>
+              <w:pStyle w:val="Compact"/>
+              <w:jc w:val="right"/>
+            </w:pPr>
+            <w:r>
+              <w:t xml:space="preserve">5394</w:t>
+            </w:r>
+          </w:p>
+        </w:tc>
+        <w:tc>
+          <w:tcPr/>
+          <w:p>
+            <w:pPr>
+              <w:pStyle w:val="Compact"/>
+              <w:jc w:val="left"/>
+            </w:pPr>
+            <w:r>
+              <w:t xml:space="preserve">0.6%</w:t>
+            </w:r>
+          </w:p>
+        </w:tc>
+      </w:tr>
+      <w:tr>
+        <w:tc>
+          <w:tcPr/>
+          <w:p>
+            <w:pPr>
+              <w:pStyle w:val="Compact"/>
+              <w:jc w:val="left"/>
+            </w:pPr>
+            <w:r>
+              <w:t xml:space="preserve">LFT Results</w:t>
+            </w:r>
+          </w:p>
+        </w:tc>
+        <w:tc>
+          <w:tcPr/>
+          <w:p>
+            <w:pPr>
+              <w:pStyle w:val="Compact"/>
+              <w:jc w:val="left"/>
+            </w:pPr>
+            <w:r>
+              <w:t xml:space="preserve">ALT</w:t>
+            </w:r>
+          </w:p>
+        </w:tc>
+        <w:tc>
+          <w:tcPr/>
+          <w:p>
+            <w:pPr>
+              <w:pStyle w:val="Compact"/>
+              <w:jc w:val="right"/>
+            </w:pPr>
+            <w:r>
+              <w:t xml:space="preserve">487</w:t>
+            </w:r>
+          </w:p>
+        </w:tc>
+        <w:tc>
+          <w:tcPr/>
+          <w:p>
+            <w:pPr>
+              <w:pStyle w:val="Compact"/>
+              <w:jc w:val="right"/>
+            </w:pPr>
+            <w:r>
+              <w:t xml:space="preserve">6689</w:t>
+            </w:r>
+          </w:p>
+        </w:tc>
+        <w:tc>
+          <w:tcPr/>
+          <w:p>
+            <w:pPr>
+              <w:pStyle w:val="Compact"/>
+              <w:jc w:val="left"/>
+            </w:pPr>
+            <w:r>
+              <w:t xml:space="preserve">7.3%</w:t>
+            </w:r>
+          </w:p>
+        </w:tc>
+      </w:tr>
+      <w:tr>
+        <w:tc>
+          <w:tcPr/>
+          <w:p>
+            <w:pPr>
+              <w:pStyle w:val="Compact"/>
+              <w:jc w:val="left"/>
+            </w:pPr>
+            <w:r>
+              <w:t xml:space="preserve">LFT Results</w:t>
+            </w:r>
+          </w:p>
+        </w:tc>
+        <w:tc>
+          <w:tcPr/>
+          <w:p>
+            <w:pPr>
+              <w:pStyle w:val="Compact"/>
+              <w:jc w:val="left"/>
+            </w:pPr>
+            <w:r>
+              <w:t xml:space="preserve">AST</w:t>
+            </w:r>
+          </w:p>
+        </w:tc>
+        <w:tc>
+          <w:tcPr/>
+          <w:p>
+            <w:pPr>
+              <w:pStyle w:val="Compact"/>
+              <w:jc w:val="right"/>
+            </w:pPr>
+            <w:r>
+              <w:t xml:space="preserve">72</w:t>
+            </w:r>
+          </w:p>
+        </w:tc>
+        <w:tc>
+          <w:tcPr/>
+          <w:p>
+            <w:pPr>
+              <w:pStyle w:val="Compact"/>
+              <w:jc w:val="right"/>
+            </w:pPr>
+            <w:r>
+              <w:t xml:space="preserve">6638</w:t>
+            </w:r>
+          </w:p>
+        </w:tc>
+        <w:tc>
+          <w:tcPr/>
+          <w:p>
+            <w:pPr>
+              <w:pStyle w:val="Compact"/>
+              <w:jc w:val="left"/>
+            </w:pPr>
+            <w:r>
+              <w:t xml:space="preserve">1.1%</w:t>
+            </w:r>
+          </w:p>
+        </w:tc>
+      </w:tr>
+      <w:tr>
+        <w:tc>
+          <w:tcPr/>
+          <w:p>
+            <w:pPr>
+              <w:pStyle w:val="Compact"/>
+              <w:jc w:val="left"/>
+            </w:pPr>
+            <w:r>
+              <w:t xml:space="preserve">LFT Results</w:t>
+            </w:r>
+          </w:p>
+        </w:tc>
+        <w:tc>
+          <w:tcPr/>
+          <w:p>
+            <w:pPr>
+              <w:pStyle w:val="Compact"/>
+              <w:jc w:val="left"/>
+            </w:pPr>
+            <w:r>
+              <w:t xml:space="preserve">Direct Bilirubin</w:t>
+            </w:r>
+          </w:p>
+        </w:tc>
+        <w:tc>
+          <w:tcPr/>
+          <w:p>
+            <w:pPr>
+              <w:pStyle w:val="Compact"/>
+              <w:jc w:val="right"/>
+            </w:pPr>
+            <w:r>
+              <w:t xml:space="preserve">266</w:t>
+            </w:r>
+          </w:p>
+        </w:tc>
+        <w:tc>
+          <w:tcPr/>
+          <w:p>
+            <w:pPr>
+              <w:pStyle w:val="Compact"/>
+              <w:jc w:val="right"/>
+            </w:pPr>
+            <w:r>
+              <w:t xml:space="preserve">2765</w:t>
+            </w:r>
+          </w:p>
+        </w:tc>
+        <w:tc>
+          <w:tcPr/>
+          <w:p>
+            <w:pPr>
+              <w:pStyle w:val="Compact"/>
+              <w:jc w:val="left"/>
+            </w:pPr>
+            <w:r>
+              <w:t xml:space="preserve">9.6%</w:t>
+            </w:r>
+          </w:p>
+        </w:tc>
+      </w:tr>
+      <w:tr>
+        <w:tc>
+          <w:tcPr/>
+          <w:p>
+            <w:pPr>
+              <w:pStyle w:val="Compact"/>
+              <w:jc w:val="left"/>
+            </w:pPr>
+            <w:r>
+              <w:t xml:space="preserve">LFT Results</w:t>
+            </w:r>
+          </w:p>
+        </w:tc>
+        <w:tc>
+          <w:tcPr/>
+          <w:p>
+            <w:pPr>
+              <w:pStyle w:val="Compact"/>
+              <w:jc w:val="left"/>
+            </w:pPr>
+            <w:r>
+              <w:t xml:space="preserve">Total Bilirubin</w:t>
+            </w:r>
+          </w:p>
+        </w:tc>
+        <w:tc>
+          <w:tcPr/>
+          <w:p>
+            <w:pPr>
+              <w:pStyle w:val="Compact"/>
+              <w:jc w:val="right"/>
+            </w:pPr>
+            <w:r>
+              <w:t xml:space="preserve">59</w:t>
+            </w:r>
+          </w:p>
+        </w:tc>
+        <w:tc>
+          <w:tcPr/>
+          <w:p>
+            <w:pPr>
+              <w:pStyle w:val="Compact"/>
+              <w:jc w:val="right"/>
+            </w:pPr>
+            <w:r>
+              <w:t xml:space="preserve">5761</w:t>
+            </w:r>
+          </w:p>
+        </w:tc>
+        <w:tc>
+          <w:tcPr/>
+          <w:p>
+            <w:pPr>
+              <w:pStyle w:val="Compact"/>
+              <w:jc w:val="left"/>
+            </w:pPr>
+            <w:r>
+              <w:t xml:space="preserve">1%</w:t>
+            </w:r>
+          </w:p>
+        </w:tc>
+      </w:tr>
+      <w:tr>
+        <w:tc>
+          <w:tcPr/>
+          <w:p>
+            <w:pPr>
+              <w:pStyle w:val="Compact"/>
+              <w:jc w:val="left"/>
+            </w:pPr>
+            <w:r>
+              <w:t xml:space="preserve">Renal Function Results</w:t>
+            </w:r>
+          </w:p>
+        </w:tc>
+        <w:tc>
+          <w:tcPr/>
+          <w:p>
+            <w:pPr>
+              <w:pStyle w:val="Compact"/>
+              <w:jc w:val="left"/>
+            </w:pPr>
+            <w:r>
+              <w:t xml:space="preserve">BUN</w:t>
+            </w:r>
+          </w:p>
+        </w:tc>
+        <w:tc>
+          <w:tcPr/>
+          <w:p>
+            <w:pPr>
+              <w:pStyle w:val="Compact"/>
+              <w:jc w:val="right"/>
+            </w:pPr>
+            <w:r>
+              <w:t xml:space="preserve">19</w:t>
+            </w:r>
+          </w:p>
+        </w:tc>
+        <w:tc>
+          <w:tcPr/>
+          <w:p>
+            <w:pPr>
+              <w:pStyle w:val="Compact"/>
+              <w:jc w:val="right"/>
+            </w:pPr>
+            <w:r>
+              <w:t xml:space="preserve">3270</w:t>
+            </w:r>
+          </w:p>
+        </w:tc>
+        <w:tc>
+          <w:tcPr/>
+          <w:p>
+            <w:pPr>
+              <w:pStyle w:val="Compact"/>
+              <w:jc w:val="left"/>
+            </w:pPr>
+            <w:r>
+              <w:t xml:space="preserve">0.6%</w:t>
+            </w:r>
+          </w:p>
+        </w:tc>
+      </w:tr>
+      <w:tr>
+        <w:tc>
+          <w:tcPr/>
+          <w:p>
+            <w:pPr>
+              <w:pStyle w:val="Compact"/>
+              <w:jc w:val="left"/>
+            </w:pPr>
+            <w:r>
+              <w:t xml:space="preserve">Renal Function Results</w:t>
+            </w:r>
+          </w:p>
+        </w:tc>
+        <w:tc>
+          <w:tcPr/>
+          <w:p>
+            <w:pPr>
+              <w:pStyle w:val="Compact"/>
+              <w:jc w:val="left"/>
+            </w:pPr>
+            <w:r>
+              <w:t xml:space="preserve">Creatinine</w:t>
+            </w:r>
+          </w:p>
+        </w:tc>
+        <w:tc>
+          <w:tcPr/>
+          <w:p>
+            <w:pPr>
+              <w:pStyle w:val="Compact"/>
+              <w:jc w:val="right"/>
+            </w:pPr>
+            <w:r>
+              <w:t xml:space="preserve">36</w:t>
+            </w:r>
+          </w:p>
+        </w:tc>
+        <w:tc>
+          <w:tcPr/>
+          <w:p>
+            <w:pPr>
+              <w:pStyle w:val="Compact"/>
+              <w:jc w:val="right"/>
+            </w:pPr>
+            <w:r>
+              <w:t xml:space="preserve">3949</w:t>
+            </w:r>
+          </w:p>
+        </w:tc>
+        <w:tc>
+          <w:tcPr/>
+          <w:p>
+            <w:pPr>
+              <w:pStyle w:val="Compact"/>
+              <w:jc w:val="left"/>
+            </w:pPr>
+            <w:r>
+              <w:t xml:space="preserve">0.9%</w:t>
+            </w:r>
+          </w:p>
+        </w:tc>
+      </w:tr>
+    </w:tbl>
     <w:bookmarkEnd w:id="22"/>
-    <w:bookmarkStart w:id="23" w:name="session-information"/>
+    <w:bookmarkStart w:id="23" w:name="tests-with-more-than-10-failure"/>
+    <w:p>
+      <w:pPr>
+        <w:pStyle w:val="Heading2"/>
+      </w:pPr>
+      <w:r>
+        <w:t xml:space="preserve">Tests with more than 10% failure</w:t>
+      </w:r>
+    </w:p>
+    <w:tbl>
+      <w:tblPr>
+        <w:tblStyle w:val="Table"/>
+        <w:tblW w:type="pct" w:w="5000"/>
+        <w:tblLook w:firstRow="1" w:lastRow="0" w:firstColumn="0" w:lastColumn="0" w:noHBand="0" w:noVBand="0" w:val="0020"/>
+        <w:jc w:val="start"/>
+      </w:tblPr>
+      <w:tblGrid>
+        <w:gridCol w:w="2290"/>
+        <w:gridCol w:w="1431"/>
+        <w:gridCol w:w="858"/>
+        <w:gridCol w:w="1813"/>
+        <w:gridCol w:w="1526"/>
+      </w:tblGrid>
+      <w:tr>
+        <w:trPr>
+          <w:tblHeader w:val="true"/>
+        </w:trPr>
+        <w:tc>
+          <w:tcPr/>
+          <w:p>
+            <w:pPr>
+              <w:pStyle w:val="Compact"/>
+              <w:jc w:val="left"/>
+            </w:pPr>
+            <w:r>
+              <w:t xml:space="preserve">eventtypedesc</w:t>
+            </w:r>
+          </w:p>
+        </w:tc>
+        <w:tc>
+          <w:tcPr/>
+          <w:p>
+            <w:pPr>
+              <w:pStyle w:val="Compact"/>
+              <w:jc w:val="left"/>
+            </w:pPr>
+            <w:r>
+              <w:t xml:space="preserve">event_type_dec</w:t>
+            </w:r>
+          </w:p>
+        </w:tc>
+        <w:tc>
+          <w:tcPr/>
+          <w:p>
+            <w:pPr>
+              <w:pStyle w:val="Compact"/>
+              <w:jc w:val="right"/>
+            </w:pPr>
+            <w:r>
+              <w:t xml:space="preserve">failures</w:t>
+            </w:r>
+          </w:p>
+        </w:tc>
+        <w:tc>
+          <w:tcPr/>
+          <w:p>
+            <w:pPr>
+              <w:pStyle w:val="Compact"/>
+              <w:jc w:val="right"/>
+            </w:pPr>
+            <w:r>
+              <w:t xml:space="preserve">total_observations</w:t>
+            </w:r>
+          </w:p>
+        </w:tc>
+        <w:tc>
+          <w:tcPr/>
+          <w:p>
+            <w:pPr>
+              <w:pStyle w:val="Compact"/>
+              <w:jc w:val="left"/>
+            </w:pPr>
+            <w:r>
+              <w:t xml:space="preserve">percent_failure</w:t>
+            </w:r>
+          </w:p>
+        </w:tc>
+      </w:tr>
+      <w:tr>
+        <w:tc>
+          <w:tcPr/>
+          <w:p>
+            <w:pPr>
+              <w:pStyle w:val="Compact"/>
+              <w:jc w:val="left"/>
+            </w:pPr>
+            <w:r>
+              <w:t xml:space="preserve">25-OH Vitamin D</w:t>
+            </w:r>
+          </w:p>
+        </w:tc>
+        <w:tc>
+          <w:tcPr/>
+          <w:p>
+            <w:pPr>
+              <w:pStyle w:val="Compact"/>
+              <w:jc w:val="left"/>
+            </w:pPr>
+            <w:r>
+              <w:t xml:space="preserve">NA</w:t>
+            </w:r>
+          </w:p>
+        </w:tc>
+        <w:tc>
+          <w:tcPr/>
+          <w:p>
+            <w:pPr>
+              <w:pStyle w:val="Compact"/>
+              <w:jc w:val="right"/>
+            </w:pPr>
+            <w:r>
+              <w:t xml:space="preserve">565</w:t>
+            </w:r>
+          </w:p>
+        </w:tc>
+        <w:tc>
+          <w:tcPr/>
+          <w:p>
+            <w:pPr>
+              <w:pStyle w:val="Compact"/>
+              <w:jc w:val="right"/>
+            </w:pPr>
+            <w:r>
+              <w:t xml:space="preserve">4443</w:t>
+            </w:r>
+          </w:p>
+        </w:tc>
+        <w:tc>
+          <w:tcPr/>
+          <w:p>
+            <w:pPr>
+              <w:pStyle w:val="Compact"/>
+              <w:jc w:val="left"/>
+            </w:pPr>
+            <w:r>
+              <w:t xml:space="preserve">12.7%</w:t>
+            </w:r>
+          </w:p>
+        </w:tc>
+      </w:tr>
+      <w:tr>
+        <w:tc>
+          <w:tcPr/>
+          <w:p>
+            <w:pPr>
+              <w:pStyle w:val="Compact"/>
+              <w:jc w:val="left"/>
+            </w:pPr>
+            <w:r>
+              <w:t xml:space="preserve">Anti-JCV Antibody Index</w:t>
+            </w:r>
+          </w:p>
+        </w:tc>
+        <w:tc>
+          <w:tcPr/>
+          <w:p>
+            <w:pPr>
+              <w:pStyle w:val="Compact"/>
+              <w:jc w:val="left"/>
+            </w:pPr>
+            <w:r>
+              <w:t xml:space="preserve">NA</w:t>
+            </w:r>
+          </w:p>
+        </w:tc>
+        <w:tc>
+          <w:tcPr/>
+          <w:p>
+            <w:pPr>
+              <w:pStyle w:val="Compact"/>
+              <w:jc w:val="right"/>
+            </w:pPr>
+            <w:r>
+              <w:t xml:space="preserve">800</w:t>
+            </w:r>
+          </w:p>
+        </w:tc>
+        <w:tc>
+          <w:tcPr/>
+          <w:p>
+            <w:pPr>
+              <w:pStyle w:val="Compact"/>
+              <w:jc w:val="right"/>
+            </w:pPr>
+            <w:r>
+              <w:t xml:space="preserve">2806</w:t>
+            </w:r>
+          </w:p>
+        </w:tc>
+        <w:tc>
+          <w:tcPr/>
+          <w:p>
+            <w:pPr>
+              <w:pStyle w:val="Compact"/>
+              <w:jc w:val="left"/>
+            </w:pPr>
+            <w:r>
+              <w:t xml:space="preserve">28.5%</w:t>
+            </w:r>
+          </w:p>
+        </w:tc>
+      </w:tr>
+      <w:tr>
+        <w:tc>
+          <w:tcPr/>
+          <w:p>
+            <w:pPr>
+              <w:pStyle w:val="Compact"/>
+              <w:jc w:val="left"/>
+            </w:pPr>
+            <w:r>
+              <w:t xml:space="preserve">Hematology</w:t>
+            </w:r>
+          </w:p>
+        </w:tc>
+        <w:tc>
+          <w:tcPr/>
+          <w:p>
+            <w:pPr>
+              <w:pStyle w:val="Compact"/>
+              <w:jc w:val="left"/>
+            </w:pPr>
+            <w:r>
+              <w:t xml:space="preserve">Lymphocytes</w:t>
+            </w:r>
+          </w:p>
+        </w:tc>
+        <w:tc>
+          <w:tcPr/>
+          <w:p>
+            <w:pPr>
+              <w:pStyle w:val="Compact"/>
+              <w:jc w:val="right"/>
+            </w:pPr>
+            <w:r>
+              <w:t xml:space="preserve">737</w:t>
+            </w:r>
+          </w:p>
+        </w:tc>
+        <w:tc>
+          <w:tcPr/>
+          <w:p>
+            <w:pPr>
+              <w:pStyle w:val="Compact"/>
+              <w:jc w:val="right"/>
+            </w:pPr>
+            <w:r>
+              <w:t xml:space="preserve">6864</w:t>
+            </w:r>
+          </w:p>
+        </w:tc>
+        <w:tc>
+          <w:tcPr/>
+          <w:p>
+            <w:pPr>
+              <w:pStyle w:val="Compact"/>
+              <w:jc w:val="left"/>
+            </w:pPr>
+            <w:r>
+              <w:t xml:space="preserve">10.7%</w:t>
+            </w:r>
+          </w:p>
+        </w:tc>
+      </w:tr>
+      <w:tr>
+        <w:tc>
+          <w:tcPr/>
+          <w:p>
+            <w:pPr>
+              <w:pStyle w:val="Compact"/>
+              <w:jc w:val="left"/>
+            </w:pPr>
+            <w:r>
+              <w:t xml:space="preserve">Hematology</w:t>
+            </w:r>
+          </w:p>
+        </w:tc>
+        <w:tc>
+          <w:tcPr/>
+          <w:p>
+            <w:pPr>
+              <w:pStyle w:val="Compact"/>
+              <w:jc w:val="left"/>
+            </w:pPr>
+            <w:r>
+              <w:t xml:space="preserve">Neutrophils</w:t>
+            </w:r>
+          </w:p>
+        </w:tc>
+        <w:tc>
+          <w:tcPr/>
+          <w:p>
+            <w:pPr>
+              <w:pStyle w:val="Compact"/>
+              <w:jc w:val="right"/>
+            </w:pPr>
+            <w:r>
+              <w:t xml:space="preserve">907</w:t>
+            </w:r>
+          </w:p>
+        </w:tc>
+        <w:tc>
+          <w:tcPr/>
+          <w:p>
+            <w:pPr>
+              <w:pStyle w:val="Compact"/>
+              <w:jc w:val="right"/>
+            </w:pPr>
+            <w:r>
+              <w:t xml:space="preserve">6702</w:t>
+            </w:r>
+          </w:p>
+        </w:tc>
+        <w:tc>
+          <w:tcPr/>
+          <w:p>
+            <w:pPr>
+              <w:pStyle w:val="Compact"/>
+              <w:jc w:val="left"/>
+            </w:pPr>
+            <w:r>
+              <w:t xml:space="preserve">13.5%</w:t>
+            </w:r>
+          </w:p>
+        </w:tc>
+      </w:tr>
+    </w:tbl>
+    <w:bookmarkEnd w:id="23"/>
+    <w:bookmarkStart w:id="72" w:name="jitter-plots"/>
+    <w:p>
+      <w:pPr>
+        <w:pStyle w:val="Heading2"/>
+      </w:pPr>
+      <w:r>
+        <w:t xml:space="preserve">Jitter plots</w:t>
+      </w:r>
+    </w:p>
+    <w:p>
+      <w:pPr>
+        <w:pStyle w:val="FirstParagraph"/>
+      </w:pPr>
+      <w:r>
+        <w:drawing>
+          <wp:inline>
+            <wp:extent cx="4620126" cy="3696101"/>
+            <wp:effectExtent b="0" l="0" r="0" t="0"/>
+            <wp:docPr descr="" title="" id="25" name="Picture"/>
+            <a:graphic>
+              <a:graphicData uri="http://schemas.openxmlformats.org/drawingml/2006/picture">
+                <pic:pic>
+                  <pic:nvPicPr>
+                    <pic:cNvPr descr="C:/Users/ZiyuHuang/Documents/github/ms_misc_work/output/check_lab_ranges-2024-05-23_files/figure-docx/unnamed-chunk-6-1.png" id="26" name="Picture"/>
+                    <pic:cNvPicPr>
+                      <a:picLocks noChangeArrowheads="1" noChangeAspect="1"/>
+                    </pic:cNvPicPr>
+                  </pic:nvPicPr>
+                  <pic:blipFill>
+                    <a:blip r:embed="rId24"/>
+                    <a:stretch>
+                      <a:fillRect/>
+                    </a:stretch>
+                  </pic:blipFill>
+                  <pic:spPr bwMode="auto">
+                    <a:xfrm>
+                      <a:off x="0" y="0"/>
+                      <a:ext cx="4620126" cy="3696101"/>
+                    </a:xfrm>
+                    <a:prstGeom prst="rect">
+                      <a:avLst/>
+                    </a:prstGeom>
+                    <a:noFill/>
+                    <a:ln w="9525">
+                      <a:noFill/>
+                      <a:headEnd/>
+                      <a:tailEnd/>
+                    </a:ln>
+                  </pic:spPr>
+                </pic:pic>
+              </a:graphicData>
+            </a:graphic>
+          </wp:inline>
+        </w:drawing>
+      </w:r>
+      <w:r>
+        <w:drawing>
+          <wp:inline>
+            <wp:extent cx="4620126" cy="3696101"/>
+            <wp:effectExtent b="0" l="0" r="0" t="0"/>
+            <wp:docPr descr="" title="" id="28" name="Picture"/>
+            <a:graphic>
+              <a:graphicData uri="http://schemas.openxmlformats.org/drawingml/2006/picture">
+                <pic:pic>
+                  <pic:nvPicPr>
+                    <pic:cNvPr descr="C:/Users/ZiyuHuang/Documents/github/ms_misc_work/output/check_lab_ranges-2024-05-23_files/figure-docx/unnamed-chunk-6-2.png" id="29" name="Picture"/>
+                    <pic:cNvPicPr>
+                      <a:picLocks noChangeArrowheads="1" noChangeAspect="1"/>
+                    </pic:cNvPicPr>
+                  </pic:nvPicPr>
+                  <pic:blipFill>
+                    <a:blip r:embed="rId27"/>
+                    <a:stretch>
+                      <a:fillRect/>
+                    </a:stretch>
+                  </pic:blipFill>
+                  <pic:spPr bwMode="auto">
+                    <a:xfrm>
+                      <a:off x="0" y="0"/>
+                      <a:ext cx="4620126" cy="3696101"/>
+                    </a:xfrm>
+                    <a:prstGeom prst="rect">
+                      <a:avLst/>
+                    </a:prstGeom>
+                    <a:noFill/>
+                    <a:ln w="9525">
+                      <a:noFill/>
+                      <a:headEnd/>
+                      <a:tailEnd/>
+                    </a:ln>
+                  </pic:spPr>
+                </pic:pic>
+              </a:graphicData>
+            </a:graphic>
+          </wp:inline>
+        </w:drawing>
+      </w:r>
+      <w:r>
+        <w:drawing>
+          <wp:inline>
+            <wp:extent cx="4620126" cy="3696101"/>
+            <wp:effectExtent b="0" l="0" r="0" t="0"/>
+            <wp:docPr descr="" title="" id="31" name="Picture"/>
+            <a:graphic>
+              <a:graphicData uri="http://schemas.openxmlformats.org/drawingml/2006/picture">
+                <pic:pic>
+                  <pic:nvPicPr>
+                    <pic:cNvPr descr="C:/Users/ZiyuHuang/Documents/github/ms_misc_work/output/check_lab_ranges-2024-05-23_files/figure-docx/unnamed-chunk-6-3.png" id="32" name="Picture"/>
+                    <pic:cNvPicPr>
+                      <a:picLocks noChangeArrowheads="1" noChangeAspect="1"/>
+                    </pic:cNvPicPr>
+                  </pic:nvPicPr>
+                  <pic:blipFill>
+                    <a:blip r:embed="rId30"/>
+                    <a:stretch>
+                      <a:fillRect/>
+                    </a:stretch>
+                  </pic:blipFill>
+                  <pic:spPr bwMode="auto">
+                    <a:xfrm>
+                      <a:off x="0" y="0"/>
+                      <a:ext cx="4620126" cy="3696101"/>
+                    </a:xfrm>
+                    <a:prstGeom prst="rect">
+                      <a:avLst/>
+                    </a:prstGeom>
+                    <a:noFill/>
+                    <a:ln w="9525">
+                      <a:noFill/>
+                      <a:headEnd/>
+                      <a:tailEnd/>
+                    </a:ln>
+                  </pic:spPr>
+                </pic:pic>
+              </a:graphicData>
+            </a:graphic>
+          </wp:inline>
+        </w:drawing>
+      </w:r>
+      <w:r>
+        <w:drawing>
+          <wp:inline>
+            <wp:extent cx="4620126" cy="3696101"/>
+            <wp:effectExtent b="0" l="0" r="0" t="0"/>
+            <wp:docPr descr="" title="" id="34" name="Picture"/>
+            <a:graphic>
+              <a:graphicData uri="http://schemas.openxmlformats.org/drawingml/2006/picture">
+                <pic:pic>
+                  <pic:nvPicPr>
+                    <pic:cNvPr descr="C:/Users/ZiyuHuang/Documents/github/ms_misc_work/output/check_lab_ranges-2024-05-23_files/figure-docx/unnamed-chunk-6-4.png" id="35" name="Picture"/>
+                    <pic:cNvPicPr>
+                      <a:picLocks noChangeArrowheads="1" noChangeAspect="1"/>
+                    </pic:cNvPicPr>
+                  </pic:nvPicPr>
+                  <pic:blipFill>
+                    <a:blip r:embed="rId33"/>
+                    <a:stretch>
+                      <a:fillRect/>
+                    </a:stretch>
+                  </pic:blipFill>
+                  <pic:spPr bwMode="auto">
+                    <a:xfrm>
+                      <a:off x="0" y="0"/>
+                      <a:ext cx="4620126" cy="3696101"/>
+                    </a:xfrm>
+                    <a:prstGeom prst="rect">
+                      <a:avLst/>
+                    </a:prstGeom>
+                    <a:noFill/>
+                    <a:ln w="9525">
+                      <a:noFill/>
+                      <a:headEnd/>
+                      <a:tailEnd/>
+                    </a:ln>
+                  </pic:spPr>
+                </pic:pic>
+              </a:graphicData>
+            </a:graphic>
+          </wp:inline>
+        </w:drawing>
+      </w:r>
+      <w:r>
+        <w:drawing>
+          <wp:inline>
+            <wp:extent cx="4620126" cy="3696101"/>
+            <wp:effectExtent b="0" l="0" r="0" t="0"/>
+            <wp:docPr descr="" title="" id="37" name="Picture"/>
+            <a:graphic>
+              <a:graphicData uri="http://schemas.openxmlformats.org/drawingml/2006/picture">
+                <pic:pic>
+                  <pic:nvPicPr>
+                    <pic:cNvPr descr="C:/Users/ZiyuHuang/Documents/github/ms_misc_work/output/check_lab_ranges-2024-05-23_files/figure-docx/unnamed-chunk-6-5.png" id="38" name="Picture"/>
+                    <pic:cNvPicPr>
+                      <a:picLocks noChangeArrowheads="1" noChangeAspect="1"/>
+                    </pic:cNvPicPr>
+                  </pic:nvPicPr>
+                  <pic:blipFill>
+                    <a:blip r:embed="rId36"/>
+                    <a:stretch>
+                      <a:fillRect/>
+                    </a:stretch>
+                  </pic:blipFill>
+                  <pic:spPr bwMode="auto">
+                    <a:xfrm>
+                      <a:off x="0" y="0"/>
+                      <a:ext cx="4620126" cy="3696101"/>
+                    </a:xfrm>
+                    <a:prstGeom prst="rect">
+                      <a:avLst/>
+                    </a:prstGeom>
+                    <a:noFill/>
+                    <a:ln w="9525">
+                      <a:noFill/>
+                      <a:headEnd/>
+                      <a:tailEnd/>
+                    </a:ln>
+                  </pic:spPr>
+                </pic:pic>
+              </a:graphicData>
+            </a:graphic>
+          </wp:inline>
+        </w:drawing>
+      </w:r>
+      <w:r>
+        <w:drawing>
+          <wp:inline>
+            <wp:extent cx="4620126" cy="3696101"/>
+            <wp:effectExtent b="0" l="0" r="0" t="0"/>
+            <wp:docPr descr="" title="" id="40" name="Picture"/>
+            <a:graphic>
+              <a:graphicData uri="http://schemas.openxmlformats.org/drawingml/2006/picture">
+                <pic:pic>
+                  <pic:nvPicPr>
+                    <pic:cNvPr descr="C:/Users/ZiyuHuang/Documents/github/ms_misc_work/output/check_lab_ranges-2024-05-23_files/figure-docx/unnamed-chunk-6-6.png" id="41" name="Picture"/>
+                    <pic:cNvPicPr>
+                      <a:picLocks noChangeArrowheads="1" noChangeAspect="1"/>
+                    </pic:cNvPicPr>
+                  </pic:nvPicPr>
+                  <pic:blipFill>
+                    <a:blip r:embed="rId39"/>
+                    <a:stretch>
+                      <a:fillRect/>
+                    </a:stretch>
+                  </pic:blipFill>
+                  <pic:spPr bwMode="auto">
+                    <a:xfrm>
+                      <a:off x="0" y="0"/>
+                      <a:ext cx="4620126" cy="3696101"/>
+                    </a:xfrm>
+                    <a:prstGeom prst="rect">
+                      <a:avLst/>
+                    </a:prstGeom>
+                    <a:noFill/>
+                    <a:ln w="9525">
+                      <a:noFill/>
+                      <a:headEnd/>
+                      <a:tailEnd/>
+                    </a:ln>
+                  </pic:spPr>
+                </pic:pic>
+              </a:graphicData>
+            </a:graphic>
+          </wp:inline>
+        </w:drawing>
+      </w:r>
+      <w:r>
+        <w:drawing>
+          <wp:inline>
+            <wp:extent cx="4620126" cy="3696101"/>
+            <wp:effectExtent b="0" l="0" r="0" t="0"/>
+            <wp:docPr descr="" title="" id="43" name="Picture"/>
+            <a:graphic>
+              <a:graphicData uri="http://schemas.openxmlformats.org/drawingml/2006/picture">
+                <pic:pic>
+                  <pic:nvPicPr>
+                    <pic:cNvPr descr="C:/Users/ZiyuHuang/Documents/github/ms_misc_work/output/check_lab_ranges-2024-05-23_files/figure-docx/unnamed-chunk-6-7.png" id="44" name="Picture"/>
+                    <pic:cNvPicPr>
+                      <a:picLocks noChangeArrowheads="1" noChangeAspect="1"/>
+                    </pic:cNvPicPr>
+                  </pic:nvPicPr>
+                  <pic:blipFill>
+                    <a:blip r:embed="rId42"/>
+                    <a:stretch>
+                      <a:fillRect/>
+                    </a:stretch>
+                  </pic:blipFill>
+                  <pic:spPr bwMode="auto">
+                    <a:xfrm>
+                      <a:off x="0" y="0"/>
+                      <a:ext cx="4620126" cy="3696101"/>
+                    </a:xfrm>
+                    <a:prstGeom prst="rect">
+                      <a:avLst/>
+                    </a:prstGeom>
+                    <a:noFill/>
+                    <a:ln w="9525">
+                      <a:noFill/>
+                      <a:headEnd/>
+                      <a:tailEnd/>
+                    </a:ln>
+                  </pic:spPr>
+                </pic:pic>
+              </a:graphicData>
+            </a:graphic>
+          </wp:inline>
+        </w:drawing>
+      </w:r>
+      <w:r>
+        <w:drawing>
+          <wp:inline>
+            <wp:extent cx="4620126" cy="3696101"/>
+            <wp:effectExtent b="0" l="0" r="0" t="0"/>
+            <wp:docPr descr="" title="" id="46" name="Picture"/>
+            <a:graphic>
+              <a:graphicData uri="http://schemas.openxmlformats.org/drawingml/2006/picture">
+                <pic:pic>
+                  <pic:nvPicPr>
+                    <pic:cNvPr descr="C:/Users/ZiyuHuang/Documents/github/ms_misc_work/output/check_lab_ranges-2024-05-23_files/figure-docx/unnamed-chunk-6-8.png" id="47" name="Picture"/>
+                    <pic:cNvPicPr>
+                      <a:picLocks noChangeArrowheads="1" noChangeAspect="1"/>
+                    </pic:cNvPicPr>
+                  </pic:nvPicPr>
+                  <pic:blipFill>
+                    <a:blip r:embed="rId45"/>
+                    <a:stretch>
+                      <a:fillRect/>
+                    </a:stretch>
+                  </pic:blipFill>
+                  <pic:spPr bwMode="auto">
+                    <a:xfrm>
+                      <a:off x="0" y="0"/>
+                      <a:ext cx="4620126" cy="3696101"/>
+                    </a:xfrm>
+                    <a:prstGeom prst="rect">
+                      <a:avLst/>
+                    </a:prstGeom>
+                    <a:noFill/>
+                    <a:ln w="9525">
+                      <a:noFill/>
+                      <a:headEnd/>
+                      <a:tailEnd/>
+                    </a:ln>
+                  </pic:spPr>
+                </pic:pic>
+              </a:graphicData>
+            </a:graphic>
+          </wp:inline>
+        </w:drawing>
+      </w:r>
+      <w:r>
+        <w:drawing>
+          <wp:inline>
+            <wp:extent cx="4620126" cy="3696101"/>
+            <wp:effectExtent b="0" l="0" r="0" t="0"/>
+            <wp:docPr descr="" title="" id="49" name="Picture"/>
+            <a:graphic>
+              <a:graphicData uri="http://schemas.openxmlformats.org/drawingml/2006/picture">
+                <pic:pic>
+                  <pic:nvPicPr>
+                    <pic:cNvPr descr="C:/Users/ZiyuHuang/Documents/github/ms_misc_work/output/check_lab_ranges-2024-05-23_files/figure-docx/unnamed-chunk-6-9.png" id="50" name="Picture"/>
+                    <pic:cNvPicPr>
+                      <a:picLocks noChangeArrowheads="1" noChangeAspect="1"/>
+                    </pic:cNvPicPr>
+                  </pic:nvPicPr>
+                  <pic:blipFill>
+                    <a:blip r:embed="rId48"/>
+                    <a:stretch>
+                      <a:fillRect/>
+                    </a:stretch>
+                  </pic:blipFill>
+                  <pic:spPr bwMode="auto">
+                    <a:xfrm>
+                      <a:off x="0" y="0"/>
+                      <a:ext cx="4620126" cy="3696101"/>
+                    </a:xfrm>
+                    <a:prstGeom prst="rect">
+                      <a:avLst/>
+                    </a:prstGeom>
+                    <a:noFill/>
+                    <a:ln w="9525">
+                      <a:noFill/>
+                      <a:headEnd/>
+                      <a:tailEnd/>
+                    </a:ln>
+                  </pic:spPr>
+                </pic:pic>
+              </a:graphicData>
+            </a:graphic>
+          </wp:inline>
+        </w:drawing>
+      </w:r>
+      <w:r>
+        <w:drawing>
+          <wp:inline>
+            <wp:extent cx="4620126" cy="3696101"/>
+            <wp:effectExtent b="0" l="0" r="0" t="0"/>
+            <wp:docPr descr="" title="" id="52" name="Picture"/>
+            <a:graphic>
+              <a:graphicData uri="http://schemas.openxmlformats.org/drawingml/2006/picture">
+                <pic:pic>
+                  <pic:nvPicPr>
+                    <pic:cNvPr descr="C:/Users/ZiyuHuang/Documents/github/ms_misc_work/output/check_lab_ranges-2024-05-23_files/figure-docx/unnamed-chunk-6-10.png" id="53" name="Picture"/>
+                    <pic:cNvPicPr>
+                      <a:picLocks noChangeArrowheads="1" noChangeAspect="1"/>
+                    </pic:cNvPicPr>
+                  </pic:nvPicPr>
+                  <pic:blipFill>
+                    <a:blip r:embed="rId51"/>
+                    <a:stretch>
+                      <a:fillRect/>
+                    </a:stretch>
+                  </pic:blipFill>
+                  <pic:spPr bwMode="auto">
+                    <a:xfrm>
+                      <a:off x="0" y="0"/>
+                      <a:ext cx="4620126" cy="3696101"/>
+                    </a:xfrm>
+                    <a:prstGeom prst="rect">
+                      <a:avLst/>
+                    </a:prstGeom>
+                    <a:noFill/>
+                    <a:ln w="9525">
+                      <a:noFill/>
+                      <a:headEnd/>
+                      <a:tailEnd/>
+                    </a:ln>
+                  </pic:spPr>
+                </pic:pic>
+              </a:graphicData>
+            </a:graphic>
+          </wp:inline>
+        </w:drawing>
+      </w:r>
+      <w:r>
+        <w:drawing>
+          <wp:inline>
+            <wp:extent cx="4620126" cy="3696101"/>
+            <wp:effectExtent b="0" l="0" r="0" t="0"/>
+            <wp:docPr descr="" title="" id="55" name="Picture"/>
+            <a:graphic>
+              <a:graphicData uri="http://schemas.openxmlformats.org/drawingml/2006/picture">
+                <pic:pic>
+                  <pic:nvPicPr>
+                    <pic:cNvPr descr="C:/Users/ZiyuHuang/Documents/github/ms_misc_work/output/check_lab_ranges-2024-05-23_files/figure-docx/unnamed-chunk-6-11.png" id="56" name="Picture"/>
+                    <pic:cNvPicPr>
+                      <a:picLocks noChangeArrowheads="1" noChangeAspect="1"/>
+                    </pic:cNvPicPr>
+                  </pic:nvPicPr>
+                  <pic:blipFill>
+                    <a:blip r:embed="rId54"/>
+                    <a:stretch>
+                      <a:fillRect/>
+                    </a:stretch>
+                  </pic:blipFill>
+                  <pic:spPr bwMode="auto">
+                    <a:xfrm>
+                      <a:off x="0" y="0"/>
+                      <a:ext cx="4620126" cy="3696101"/>
+                    </a:xfrm>
+                    <a:prstGeom prst="rect">
+                      <a:avLst/>
+                    </a:prstGeom>
+                    <a:noFill/>
+                    <a:ln w="9525">
+                      <a:noFill/>
+                      <a:headEnd/>
+                      <a:tailEnd/>
+                    </a:ln>
+                  </pic:spPr>
+                </pic:pic>
+              </a:graphicData>
+            </a:graphic>
+          </wp:inline>
+        </w:drawing>
+      </w:r>
+      <w:r>
+        <w:drawing>
+          <wp:inline>
+            <wp:extent cx="4620126" cy="3696101"/>
+            <wp:effectExtent b="0" l="0" r="0" t="0"/>
+            <wp:docPr descr="" title="" id="58" name="Picture"/>
+            <a:graphic>
+              <a:graphicData uri="http://schemas.openxmlformats.org/drawingml/2006/picture">
+                <pic:pic>
+                  <pic:nvPicPr>
+                    <pic:cNvPr descr="C:/Users/ZiyuHuang/Documents/github/ms_misc_work/output/check_lab_ranges-2024-05-23_files/figure-docx/unnamed-chunk-6-12.png" id="59" name="Picture"/>
+                    <pic:cNvPicPr>
+                      <a:picLocks noChangeArrowheads="1" noChangeAspect="1"/>
+                    </pic:cNvPicPr>
+                  </pic:nvPicPr>
+                  <pic:blipFill>
+                    <a:blip r:embed="rId57"/>
+                    <a:stretch>
+                      <a:fillRect/>
+                    </a:stretch>
+                  </pic:blipFill>
+                  <pic:spPr bwMode="auto">
+                    <a:xfrm>
+                      <a:off x="0" y="0"/>
+                      <a:ext cx="4620126" cy="3696101"/>
+                    </a:xfrm>
+                    <a:prstGeom prst="rect">
+                      <a:avLst/>
+                    </a:prstGeom>
+                    <a:noFill/>
+                    <a:ln w="9525">
+                      <a:noFill/>
+                      <a:headEnd/>
+                      <a:tailEnd/>
+                    </a:ln>
+                  </pic:spPr>
+                </pic:pic>
+              </a:graphicData>
+            </a:graphic>
+          </wp:inline>
+        </w:drawing>
+      </w:r>
+      <w:r>
+        <w:drawing>
+          <wp:inline>
+            <wp:extent cx="4620126" cy="3696101"/>
+            <wp:effectExtent b="0" l="0" r="0" t="0"/>
+            <wp:docPr descr="" title="" id="61" name="Picture"/>
+            <a:graphic>
+              <a:graphicData uri="http://schemas.openxmlformats.org/drawingml/2006/picture">
+                <pic:pic>
+                  <pic:nvPicPr>
+                    <pic:cNvPr descr="C:/Users/ZiyuHuang/Documents/github/ms_misc_work/output/check_lab_ranges-2024-05-23_files/figure-docx/unnamed-chunk-6-13.png" id="62" name="Picture"/>
+                    <pic:cNvPicPr>
+                      <a:picLocks noChangeArrowheads="1" noChangeAspect="1"/>
+                    </pic:cNvPicPr>
+                  </pic:nvPicPr>
+                  <pic:blipFill>
+                    <a:blip r:embed="rId60"/>
+                    <a:stretch>
+                      <a:fillRect/>
+                    </a:stretch>
+                  </pic:blipFill>
+                  <pic:spPr bwMode="auto">
+                    <a:xfrm>
+                      <a:off x="0" y="0"/>
+                      <a:ext cx="4620126" cy="3696101"/>
+                    </a:xfrm>
+                    <a:prstGeom prst="rect">
+                      <a:avLst/>
+                    </a:prstGeom>
+                    <a:noFill/>
+                    <a:ln w="9525">
+                      <a:noFill/>
+                      <a:headEnd/>
+                      <a:tailEnd/>
+                    </a:ln>
+                  </pic:spPr>
+                </pic:pic>
+              </a:graphicData>
+            </a:graphic>
+          </wp:inline>
+        </w:drawing>
+      </w:r>
+      <w:r>
+        <w:drawing>
+          <wp:inline>
+            <wp:extent cx="4620126" cy="3696101"/>
+            <wp:effectExtent b="0" l="0" r="0" t="0"/>
+            <wp:docPr descr="" title="" id="64" name="Picture"/>
+            <a:graphic>
+              <a:graphicData uri="http://schemas.openxmlformats.org/drawingml/2006/picture">
+                <pic:pic>
+                  <pic:nvPicPr>
+                    <pic:cNvPr descr="C:/Users/ZiyuHuang/Documents/github/ms_misc_work/output/check_lab_ranges-2024-05-23_files/figure-docx/unnamed-chunk-6-14.png" id="65" name="Picture"/>
+                    <pic:cNvPicPr>
+                      <a:picLocks noChangeArrowheads="1" noChangeAspect="1"/>
+                    </pic:cNvPicPr>
+                  </pic:nvPicPr>
+                  <pic:blipFill>
+                    <a:blip r:embed="rId63"/>
+                    <a:stretch>
+                      <a:fillRect/>
+                    </a:stretch>
+                  </pic:blipFill>
+                  <pic:spPr bwMode="auto">
+                    <a:xfrm>
+                      <a:off x="0" y="0"/>
+                      <a:ext cx="4620126" cy="3696101"/>
+                    </a:xfrm>
+                    <a:prstGeom prst="rect">
+                      <a:avLst/>
+                    </a:prstGeom>
+                    <a:noFill/>
+                    <a:ln w="9525">
+                      <a:noFill/>
+                      <a:headEnd/>
+                      <a:tailEnd/>
+                    </a:ln>
+                  </pic:spPr>
+                </pic:pic>
+              </a:graphicData>
+            </a:graphic>
+          </wp:inline>
+        </w:drawing>
+      </w:r>
+      <w:r>
+        <w:drawing>
+          <wp:inline>
+            <wp:extent cx="4620126" cy="3696101"/>
+            <wp:effectExtent b="0" l="0" r="0" t="0"/>
+            <wp:docPr descr="" title="" id="67" name="Picture"/>
+            <a:graphic>
+              <a:graphicData uri="http://schemas.openxmlformats.org/drawingml/2006/picture">
+                <pic:pic>
+                  <pic:nvPicPr>
+                    <pic:cNvPr descr="C:/Users/ZiyuHuang/Documents/github/ms_misc_work/output/check_lab_ranges-2024-05-23_files/figure-docx/unnamed-chunk-6-15.png" id="68" name="Picture"/>
+                    <pic:cNvPicPr>
+                      <a:picLocks noChangeArrowheads="1" noChangeAspect="1"/>
+                    </pic:cNvPicPr>
+                  </pic:nvPicPr>
+                  <pic:blipFill>
+                    <a:blip r:embed="rId66"/>
+                    <a:stretch>
+                      <a:fillRect/>
+                    </a:stretch>
+                  </pic:blipFill>
+                  <pic:spPr bwMode="auto">
+                    <a:xfrm>
+                      <a:off x="0" y="0"/>
+                      <a:ext cx="4620126" cy="3696101"/>
+                    </a:xfrm>
+                    <a:prstGeom prst="rect">
+                      <a:avLst/>
+                    </a:prstGeom>
+                    <a:noFill/>
+                    <a:ln w="9525">
+                      <a:noFill/>
+                      <a:headEnd/>
+                      <a:tailEnd/>
+                    </a:ln>
+                  </pic:spPr>
+                </pic:pic>
+              </a:graphicData>
+            </a:graphic>
+          </wp:inline>
+        </w:drawing>
+      </w:r>
+      <w:r>
+        <w:drawing>
+          <wp:inline>
+            <wp:extent cx="4620126" cy="3696101"/>
+            <wp:effectExtent b="0" l="0" r="0" t="0"/>
+            <wp:docPr descr="" title="" id="70" name="Picture"/>
+            <a:graphic>
+              <a:graphicData uri="http://schemas.openxmlformats.org/drawingml/2006/picture">
+                <pic:pic>
+                  <pic:nvPicPr>
+                    <pic:cNvPr descr="C:/Users/ZiyuHuang/Documents/github/ms_misc_work/output/check_lab_ranges-2024-05-23_files/figure-docx/unnamed-chunk-6-16.png" id="71" name="Picture"/>
+                    <pic:cNvPicPr>
+                      <a:picLocks noChangeArrowheads="1" noChangeAspect="1"/>
+                    </pic:cNvPicPr>
+                  </pic:nvPicPr>
+                  <pic:blipFill>
+                    <a:blip r:embed="rId69"/>
+                    <a:stretch>
+                      <a:fillRect/>
+                    </a:stretch>
+                  </pic:blipFill>
+                  <pic:spPr bwMode="auto">
+                    <a:xfrm>
+                      <a:off x="0" y="0"/>
+                      <a:ext cx="4620126" cy="3696101"/>
+                    </a:xfrm>
+                    <a:prstGeom prst="rect">
+                      <a:avLst/>
+                    </a:prstGeom>
+                    <a:noFill/>
+                    <a:ln w="9525">
+                      <a:noFill/>
+                      <a:headEnd/>
+                      <a:tailEnd/>
+                    </a:ln>
+                  </pic:spPr>
+                </pic:pic>
+              </a:graphicData>
+            </a:graphic>
+          </wp:inline>
+        </w:drawing>
+      </w:r>
+    </w:p>
+    <w:bookmarkEnd w:id="72"/>
+    <w:bookmarkEnd w:id="73"/>
+    <w:bookmarkStart w:id="74" w:name="session-information"/>
     <w:p>
       <w:pPr>
         <w:pStyle w:val="Heading1"/>
@@ -854,7 +2961,309 @@
         <w:t xml:space="preserve">Session Information</w:t>
       </w:r>
     </w:p>
-    <w:bookmarkEnd w:id="23"/>
+    <w:p>
+      <w:pPr>
+        <w:pStyle w:val="SourceCode"/>
+      </w:pPr>
+      <w:r>
+        <w:rPr>
+          <w:rStyle w:val="VerbatimChar"/>
+        </w:rPr>
+        <w:t xml:space="preserve">R version 4.3.3 (2024-02-29 ucrt)</w:t>
+      </w:r>
+      <w:r>
+        <w:br/>
+      </w:r>
+      <w:r>
+        <w:rPr>
+          <w:rStyle w:val="VerbatimChar"/>
+        </w:rPr>
+        <w:t xml:space="preserve">Platform: x86_64-w64-mingw32/x64 (64-bit)</w:t>
+      </w:r>
+      <w:r>
+        <w:br/>
+      </w:r>
+      <w:r>
+        <w:rPr>
+          <w:rStyle w:val="VerbatimChar"/>
+        </w:rPr>
+        <w:t xml:space="preserve">Running under: Windows 11 x64 (build 22631)</w:t>
+      </w:r>
+      <w:r>
+        <w:br/>
+      </w:r>
+      <w:r>
+        <w:br/>
+      </w:r>
+      <w:r>
+        <w:rPr>
+          <w:rStyle w:val="VerbatimChar"/>
+        </w:rPr>
+        <w:t xml:space="preserve">Matrix products: default</w:t>
+      </w:r>
+      <w:r>
+        <w:br/>
+      </w:r>
+      <w:r>
+        <w:br/>
+      </w:r>
+      <w:r>
+        <w:br/>
+      </w:r>
+      <w:r>
+        <w:rPr>
+          <w:rStyle w:val="VerbatimChar"/>
+        </w:rPr>
+        <w:t xml:space="preserve">locale:</w:t>
+      </w:r>
+      <w:r>
+        <w:br/>
+      </w:r>
+      <w:r>
+        <w:rPr>
+          <w:rStyle w:val="VerbatimChar"/>
+        </w:rPr>
+        <w:t xml:space="preserve">[1] LC_COLLATE=English_United States.utf8  LC_CTYPE=English_United States.utf8   </w:t>
+      </w:r>
+      <w:r>
+        <w:br/>
+      </w:r>
+      <w:r>
+        <w:rPr>
+          <w:rStyle w:val="VerbatimChar"/>
+        </w:rPr>
+        <w:t xml:space="preserve">[3] LC_MONETARY=English_United States.utf8 LC_NUMERIC=C                          </w:t>
+      </w:r>
+      <w:r>
+        <w:br/>
+      </w:r>
+      <w:r>
+        <w:rPr>
+          <w:rStyle w:val="VerbatimChar"/>
+        </w:rPr>
+        <w:t xml:space="preserve">[5] LC_TIME=English_United States.utf8    </w:t>
+      </w:r>
+      <w:r>
+        <w:br/>
+      </w:r>
+      <w:r>
+        <w:br/>
+      </w:r>
+      <w:r>
+        <w:rPr>
+          <w:rStyle w:val="VerbatimChar"/>
+        </w:rPr>
+        <w:t xml:space="preserve">time zone: America/New_York</w:t>
+      </w:r>
+      <w:r>
+        <w:br/>
+      </w:r>
+      <w:r>
+        <w:rPr>
+          <w:rStyle w:val="VerbatimChar"/>
+        </w:rPr>
+        <w:t xml:space="preserve">tzcode source: internal</w:t>
+      </w:r>
+      <w:r>
+        <w:br/>
+      </w:r>
+      <w:r>
+        <w:br/>
+      </w:r>
+      <w:r>
+        <w:rPr>
+          <w:rStyle w:val="VerbatimChar"/>
+        </w:rPr>
+        <w:t xml:space="preserve">attached base packages:</w:t>
+      </w:r>
+      <w:r>
+        <w:br/>
+      </w:r>
+      <w:r>
+        <w:rPr>
+          <w:rStyle w:val="VerbatimChar"/>
+        </w:rPr>
+        <w:t xml:space="preserve">[1] stats     graphics  grDevices utils     datasets  methods   base     </w:t>
+      </w:r>
+      <w:r>
+        <w:br/>
+      </w:r>
+      <w:r>
+        <w:br/>
+      </w:r>
+      <w:r>
+        <w:rPr>
+          <w:rStyle w:val="VerbatimChar"/>
+        </w:rPr>
+        <w:t xml:space="preserve">other attached packages:</w:t>
+      </w:r>
+      <w:r>
+        <w:br/>
+      </w:r>
+      <w:r>
+        <w:rPr>
+          <w:rStyle w:val="VerbatimChar"/>
+        </w:rPr>
+        <w:t xml:space="preserve"> [1] rmarkdown_2.26    ggrepel_0.9.5     lubridate_1.9.3   forcats_1.0.0    </w:t>
+      </w:r>
+      <w:r>
+        <w:br/>
+      </w:r>
+      <w:r>
+        <w:rPr>
+          <w:rStyle w:val="VerbatimChar"/>
+        </w:rPr>
+        <w:t xml:space="preserve"> [5] stringr_1.5.1     purrr_1.0.2       readr_2.1.5       tidyr_1.3.1      </w:t>
+      </w:r>
+      <w:r>
+        <w:br/>
+      </w:r>
+      <w:r>
+        <w:rPr>
+          <w:rStyle w:val="VerbatimChar"/>
+        </w:rPr>
+        <w:t xml:space="preserve"> [9] tibble_3.2.1      tidyverse_2.0.0   haven_2.5.4       readxl_1.4.3     </w:t>
+      </w:r>
+      <w:r>
+        <w:br/>
+      </w:r>
+      <w:r>
+        <w:rPr>
+          <w:rStyle w:val="VerbatimChar"/>
+        </w:rPr>
+        <w:t xml:space="preserve">[13] magrittr_2.0.3    mosaicData_0.20.4 ggformula_0.12.0  dplyr_1.1.4      </w:t>
+      </w:r>
+      <w:r>
+        <w:br/>
+      </w:r>
+      <w:r>
+        <w:rPr>
+          <w:rStyle w:val="VerbatimChar"/>
+        </w:rPr>
+        <w:t xml:space="preserve">[17] Matrix_1.6-5      ggplot2_3.5.1     lattice_0.22-6   </w:t>
+      </w:r>
+      <w:r>
+        <w:br/>
+      </w:r>
+      <w:r>
+        <w:br/>
+      </w:r>
+      <w:r>
+        <w:rPr>
+          <w:rStyle w:val="VerbatimChar"/>
+        </w:rPr>
+        <w:t xml:space="preserve">loaded via a namespace (and not attached):</w:t>
+      </w:r>
+      <w:r>
+        <w:br/>
+      </w:r>
+      <w:r>
+        <w:rPr>
+          <w:rStyle w:val="VerbatimChar"/>
+        </w:rPr>
+        <w:t xml:space="preserve"> [1] sass_0.4.9         utf8_1.2.4         generics_0.1.3     stringi_1.8.3     </w:t>
+      </w:r>
+      <w:r>
+        <w:br/>
+      </w:r>
+      <w:r>
+        <w:rPr>
+          <w:rStyle w:val="VerbatimChar"/>
+        </w:rPr>
+        <w:t xml:space="preserve"> [5] hms_1.1.3          digest_0.6.35      timechange_0.3.0   evaluate_0.23     </w:t>
+      </w:r>
+      <w:r>
+        <w:br/>
+      </w:r>
+      <w:r>
+        <w:rPr>
+          <w:rStyle w:val="VerbatimChar"/>
+        </w:rPr>
+        <w:t xml:space="preserve"> [9] grid_4.3.3         pkgload_1.3.4      fastmap_1.1.1      jsonlite_1.8.8    </w:t>
+      </w:r>
+      <w:r>
+        <w:br/>
+      </w:r>
+      <w:r>
+        <w:rPr>
+          <w:rStyle w:val="VerbatimChar"/>
+        </w:rPr>
+        <w:t xml:space="preserve">[13] cellranger_1.1.0   fansi_1.0.6        scales_1.3.0       mosaic_1.9.1      </w:t>
+      </w:r>
+      <w:r>
+        <w:br/>
+      </w:r>
+      <w:r>
+        <w:rPr>
+          <w:rStyle w:val="VerbatimChar"/>
+        </w:rPr>
+        <w:t xml:space="preserve">[17] jquerylib_0.1.4    cli_3.6.2          labelled_2.13.0    rlang_1.1.3       </w:t>
+      </w:r>
+      <w:r>
+        <w:br/>
+      </w:r>
+      <w:r>
+        <w:rPr>
+          <w:rStyle w:val="VerbatimChar"/>
+        </w:rPr>
+        <w:t xml:space="preserve">[21] munsell_0.5.1      cachem_1.0.8       withr_3.0.0        yaml_2.3.8        </w:t>
+      </w:r>
+      <w:r>
+        <w:br/>
+      </w:r>
+      <w:r>
+        <w:rPr>
+          <w:rStyle w:val="VerbatimChar"/>
+        </w:rPr>
+        <w:t xml:space="preserve">[25] tools_4.3.3        tzdb_0.4.0         colorspace_2.1-0   mosaicCore_0.9.4.0</w:t>
+      </w:r>
+      <w:r>
+        <w:br/>
+      </w:r>
+      <w:r>
+        <w:rPr>
+          <w:rStyle w:val="VerbatimChar"/>
+        </w:rPr>
+        <w:t xml:space="preserve">[29] vctrs_0.6.5        R6_2.5.1           ggridges_0.5.6     lifecycle_1.0.4   </w:t>
+      </w:r>
+      <w:r>
+        <w:br/>
+      </w:r>
+      <w:r>
+        <w:rPr>
+          <w:rStyle w:val="VerbatimChar"/>
+        </w:rPr>
+        <w:t xml:space="preserve">[33] MASS_7.3-60.0.1    pkgconfig_2.0.3    bslib_0.7.0        pillar_1.9.0      </w:t>
+      </w:r>
+      <w:r>
+        <w:br/>
+      </w:r>
+      <w:r>
+        <w:rPr>
+          <w:rStyle w:val="VerbatimChar"/>
+        </w:rPr>
+        <w:t xml:space="preserve">[37] gtable_0.3.5       Rcpp_1.0.12        glue_1.7.0         highr_0.10        </w:t>
+      </w:r>
+      <w:r>
+        <w:br/>
+      </w:r>
+      <w:r>
+        <w:rPr>
+          <w:rStyle w:val="VerbatimChar"/>
+        </w:rPr>
+        <w:t xml:space="preserve">[41] xfun_0.43          tidyselect_1.2.1   rstudioapi_0.16.0  knitr_1.46        </w:t>
+      </w:r>
+      <w:r>
+        <w:br/>
+      </w:r>
+      <w:r>
+        <w:rPr>
+          <w:rStyle w:val="VerbatimChar"/>
+        </w:rPr>
+        <w:t xml:space="preserve">[45] farver_2.1.1       htmltools_0.5.8.1  labeling_0.4.3     compiler_4.3.3    </w:t>
+      </w:r>
+    </w:p>
+    <w:bookmarkEnd w:id="74"/>
     <w:sectPr/>
   </w:body>
 </w:document>

</xml_diff>